<commit_message>
word report bug fix
</commit_message>
<xml_diff>
--- a/src/main/resources/config/test.docx
+++ b/src/main/resources/config/test.docx
@@ -164,19 +164,11 @@
               </w:rPr>
               <w:t>$</w:t>
             </w:r>
-            <w:proofErr w:type="spellStart"/>
-            <w:r>
-              <w:rPr>
-                <w:sz w:val="16"/>
-              </w:rPr>
-              <w:t>clinicalSpecimen</w:t>
-            </w:r>
-            <w:proofErr w:type="spellEnd"/>
-            <w:r>
-              <w:rPr>
-                <w:sz w:val="16"/>
-              </w:rPr>
-              <w:t>$</w:t>
+            <w:r>
+              <w:rPr>
+                <w:sz w:val="16"/>
+              </w:rPr>
+              <w:t>clinicalSpecimen$</w:t>
             </w:r>
           </w:p>
         </w:tc>
@@ -229,19 +221,11 @@
               </w:rPr>
               <w:t>$</w:t>
             </w:r>
-            <w:proofErr w:type="spellStart"/>
-            <w:r>
-              <w:rPr>
-                <w:sz w:val="16"/>
-              </w:rPr>
-              <w:t>checkNumber</w:t>
-            </w:r>
-            <w:proofErr w:type="spellEnd"/>
-            <w:r>
-              <w:rPr>
-                <w:sz w:val="16"/>
-              </w:rPr>
-              <w:t>$</w:t>
+            <w:r>
+              <w:rPr>
+                <w:sz w:val="16"/>
+              </w:rPr>
+              <w:t>checkNumber$</w:t>
             </w:r>
           </w:p>
         </w:tc>
@@ -344,19 +328,11 @@
               </w:rPr>
               <w:t>$</w:t>
             </w:r>
-            <w:proofErr w:type="spellStart"/>
-            <w:r>
-              <w:rPr>
-                <w:sz w:val="16"/>
-              </w:rPr>
-              <w:t>collectDate</w:t>
-            </w:r>
-            <w:proofErr w:type="spellEnd"/>
-            <w:r>
-              <w:rPr>
-                <w:sz w:val="16"/>
-              </w:rPr>
-              <w:t>$</w:t>
+            <w:r>
+              <w:rPr>
+                <w:sz w:val="16"/>
+              </w:rPr>
+              <w:t>collectDate$</w:t>
             </w:r>
           </w:p>
         </w:tc>
@@ -403,19 +379,11 @@
               </w:rPr>
               <w:t>$</w:t>
             </w:r>
-            <w:proofErr w:type="spellStart"/>
-            <w:r>
-              <w:rPr>
-                <w:sz w:val="16"/>
-              </w:rPr>
-              <w:t>dateOfInspection</w:t>
-            </w:r>
-            <w:proofErr w:type="spellEnd"/>
-            <w:r>
-              <w:rPr>
-                <w:sz w:val="16"/>
-              </w:rPr>
-              <w:t>$</w:t>
+            <w:r>
+              <w:rPr>
+                <w:sz w:val="16"/>
+              </w:rPr>
+              <w:t>dateOfInspection$</w:t>
             </w:r>
           </w:p>
         </w:tc>
@@ -462,16 +430,9 @@
             </w:pPr>
             <w:r>
               <w:rPr>
-                <w:rFonts w:hint="eastAsia"/>
-                <w:sz w:val="16"/>
-              </w:rPr>
-              <w:t>$</w:t>
-            </w:r>
-            <w:r>
-              <w:rPr>
-                <w:sz w:val="16"/>
-              </w:rPr>
-              <w:t>birth$</w:t>
+                <w:sz w:val="16"/>
+              </w:rPr>
+              <w:t>$birth$</w:t>
             </w:r>
           </w:p>
         </w:tc>
@@ -518,19 +479,11 @@
               </w:rPr>
               <w:t>$</w:t>
             </w:r>
-            <w:proofErr w:type="spellStart"/>
-            <w:r>
-              <w:rPr>
-                <w:sz w:val="16"/>
-              </w:rPr>
-              <w:t>dateOfReceipt</w:t>
-            </w:r>
-            <w:proofErr w:type="spellEnd"/>
-            <w:r>
-              <w:rPr>
-                <w:sz w:val="16"/>
-              </w:rPr>
-              <w:t>$</w:t>
+            <w:r>
+              <w:rPr>
+                <w:sz w:val="16"/>
+              </w:rPr>
+              <w:t>dateOfReceipt$</w:t>
             </w:r>
           </w:p>
         </w:tc>
@@ -575,28 +528,13 @@
                 <w:rFonts w:hint="eastAsia"/>
                 <w:sz w:val="16"/>
               </w:rPr>
-              <w:t>$</w:t>
-            </w:r>
-            <w:proofErr w:type="spellStart"/>
-            <w:r>
-              <w:rPr>
-                <w:rFonts w:hint="eastAsia"/>
-                <w:sz w:val="16"/>
-              </w:rPr>
-              <w:t>t</w:t>
-            </w:r>
-            <w:r>
-              <w:rPr>
-                <w:sz w:val="16"/>
-              </w:rPr>
-              <w:t>empReportDate</w:t>
-            </w:r>
-            <w:proofErr w:type="spellEnd"/>
-            <w:r>
-              <w:rPr>
-                <w:sz w:val="16"/>
-              </w:rPr>
-              <w:t>$</w:t>
+              <w:t>$t</w:t>
+            </w:r>
+            <w:r>
+              <w:rPr>
+                <w:sz w:val="16"/>
+              </w:rPr>
+              <w:t>empReportDate$</w:t>
             </w:r>
           </w:p>
         </w:tc>
@@ -679,7 +617,6 @@
                 <w:sz w:val="18"/>
               </w:rPr>
             </w:pPr>
-            <w:proofErr w:type="spellStart"/>
             <w:r>
               <w:rPr>
                 <w:rFonts w:hint="eastAsia"/>
@@ -689,7 +626,6 @@
               </w:rPr>
               <w:t>검체상태</w:t>
             </w:r>
-            <w:proofErr w:type="spellEnd"/>
           </w:p>
         </w:tc>
         <w:tc>
@@ -795,19 +731,11 @@
               </w:rPr>
               <w:t>$</w:t>
             </w:r>
-            <w:proofErr w:type="spellStart"/>
-            <w:r>
-              <w:rPr>
-                <w:sz w:val="16"/>
-              </w:rPr>
-              <w:t>reportDate</w:t>
-            </w:r>
-            <w:proofErr w:type="spellEnd"/>
-            <w:r>
-              <w:rPr>
-                <w:sz w:val="16"/>
-              </w:rPr>
-              <w:t>$</w:t>
+            <w:r>
+              <w:rPr>
+                <w:sz w:val="16"/>
+              </w:rPr>
+              <w:t>reportDate$</w:t>
             </w:r>
           </w:p>
         </w:tc>
@@ -1163,6 +1091,7 @@
               <w:rPr>
                 <w:b w:val="0"/>
                 <w:sz w:val="16"/>
+                <w:vertAlign w:val="superscript"/>
               </w:rPr>
               <w:t>*</w:t>
             </w:r>
@@ -1197,6 +1126,7 @@
                 <w:rFonts w:hint="eastAsia"/>
                 <w:b w:val="0"/>
                 <w:sz w:val="16"/>
+                <w:vertAlign w:val="superscript"/>
               </w:rPr>
               <w:t>†</w:t>
             </w:r>
@@ -1231,6 +1161,7 @@
                 <w:rFonts w:hint="eastAsia"/>
                 <w:b w:val="0"/>
                 <w:sz w:val="16"/>
+                <w:vertAlign w:val="superscript"/>
               </w:rPr>
               <w:t>‡</w:t>
             </w:r>
@@ -1263,18 +1194,11 @@
             <w:r>
               <w:rPr>
                 <w:b w:val="0"/>
-                <w:color w:val="FF3399"/>
-                <w:sz w:val="16"/>
-              </w:rPr>
-              <w:t>*</w:t>
-            </w:r>
-            <w:r>
-              <w:rPr>
-                <w:b w:val="0"/>
-                <w:color w:val="FF3399"/>
-                <w:sz w:val="16"/>
-              </w:rPr>
-              <w:t>*</w:t>
+                <w:color w:val="FF0000"/>
+                <w:sz w:val="16"/>
+                <w:vertAlign w:val="superscript"/>
+              </w:rPr>
+              <w:t>**</w:t>
             </w:r>
           </w:p>
         </w:tc>
@@ -1613,6 +1537,7 @@
               <w:rPr>
                 <w:b w:val="0"/>
                 <w:sz w:val="16"/>
+                <w:vertAlign w:val="superscript"/>
               </w:rPr>
               <w:t>*</w:t>
             </w:r>
@@ -1647,6 +1572,7 @@
                 <w:rFonts w:hint="eastAsia"/>
                 <w:b w:val="0"/>
                 <w:sz w:val="16"/>
+                <w:vertAlign w:val="superscript"/>
               </w:rPr>
               <w:t>†</w:t>
             </w:r>
@@ -1681,6 +1607,7 @@
                 <w:rFonts w:hint="eastAsia"/>
                 <w:b w:val="0"/>
                 <w:sz w:val="16"/>
+                <w:vertAlign w:val="superscript"/>
               </w:rPr>
               <w:t>‡</w:t>
             </w:r>
@@ -1715,16 +1642,9 @@
                 <w:b w:val="0"/>
                 <w:color w:val="FF3399"/>
                 <w:sz w:val="16"/>
-              </w:rPr>
-              <w:t>*</w:t>
-            </w:r>
-            <w:r>
-              <w:rPr>
-                <w:b w:val="0"/>
-                <w:color w:val="FF3399"/>
-                <w:sz w:val="16"/>
-              </w:rPr>
-              <w:t>*</w:t>
+                <w:vertAlign w:val="superscript"/>
+              </w:rPr>
+              <w:t>**</w:t>
             </w:r>
           </w:p>
         </w:tc>
@@ -2063,6 +1983,7 @@
               <w:rPr>
                 <w:b w:val="0"/>
                 <w:sz w:val="16"/>
+                <w:vertAlign w:val="superscript"/>
               </w:rPr>
               <w:t>*</w:t>
             </w:r>
@@ -2097,6 +2018,7 @@
                 <w:rFonts w:hint="eastAsia"/>
                 <w:b w:val="0"/>
                 <w:sz w:val="16"/>
+                <w:vertAlign w:val="superscript"/>
               </w:rPr>
               <w:t>†</w:t>
             </w:r>
@@ -2131,6 +2053,7 @@
                 <w:rFonts w:hint="eastAsia"/>
                 <w:b w:val="0"/>
                 <w:sz w:val="16"/>
+                <w:vertAlign w:val="superscript"/>
               </w:rPr>
               <w:t>‡</w:t>
             </w:r>
@@ -2165,16 +2088,9 @@
                 <w:b w:val="0"/>
                 <w:color w:val="FF3399"/>
                 <w:sz w:val="16"/>
-              </w:rPr>
-              <w:t>*</w:t>
-            </w:r>
-            <w:r>
-              <w:rPr>
-                <w:b w:val="0"/>
-                <w:color w:val="FF3399"/>
-                <w:sz w:val="16"/>
-              </w:rPr>
-              <w:t>*</w:t>
+                <w:vertAlign w:val="superscript"/>
+              </w:rPr>
+              <w:t>**</w:t>
             </w:r>
           </w:p>
         </w:tc>
@@ -2341,39 +2257,7 @@
           <w:sz w:val="12"/>
           <w:szCs w:val="12"/>
         </w:rPr>
-        <w:t xml:space="preserve"> 결과는 임상적 중요성에서 Tier I, II, III에 해당하는 변이만 기술하였습니다. (J </w:t>
-      </w:r>
-      <w:proofErr w:type="spellStart"/>
-      <w:r>
-        <w:rPr>
-          <w:sz w:val="12"/>
-          <w:szCs w:val="12"/>
-        </w:rPr>
-        <w:t>Mol</w:t>
-      </w:r>
-      <w:proofErr w:type="spellEnd"/>
-      <w:r>
-        <w:rPr>
-          <w:sz w:val="12"/>
-          <w:szCs w:val="12"/>
-        </w:rPr>
-        <w:t xml:space="preserve"> Diagn. 2017</w:t>
-      </w:r>
-      <w:proofErr w:type="gramStart"/>
-      <w:r>
-        <w:rPr>
-          <w:sz w:val="12"/>
-          <w:szCs w:val="12"/>
-        </w:rPr>
-        <w:t>;19</w:t>
-      </w:r>
-      <w:proofErr w:type="gramEnd"/>
-      <w:r>
-        <w:rPr>
-          <w:sz w:val="12"/>
-          <w:szCs w:val="12"/>
-        </w:rPr>
-        <w:t>;4-23)</w:t>
+        <w:t xml:space="preserve"> 결과는 임상적 중요성에서 Tier I, II, III에 해당하는 변이만 기술하였습니다. (J Mol Diagn. 2017;19;4-23)</w:t>
       </w:r>
       <w:r>
         <w:rPr>
@@ -2410,6 +2294,7 @@
           <w:color w:val="FF3399"/>
           <w:sz w:val="12"/>
           <w:szCs w:val="12"/>
+          <w:vertAlign w:val="superscript"/>
         </w:rPr>
         <w:t>*</w:t>
       </w:r>
@@ -2419,7 +2304,58 @@
           <w:sz w:val="12"/>
           <w:szCs w:val="12"/>
         </w:rPr>
-        <w:t xml:space="preserve"> VAF, Variant Allele Frequency; †DEPTH, Total Read Depth; ‡SIGNIFICANCE, clinical significance; §Low coverage, read depth &lt; 100x</w:t>
+        <w:t xml:space="preserve">VAF, Variant Allele Frequency; </w:t>
+      </w:r>
+      <w:r>
+        <w:rPr>
+          <w:color w:val="FF3399"/>
+          <w:sz w:val="12"/>
+          <w:szCs w:val="12"/>
+          <w:vertAlign w:val="superscript"/>
+        </w:rPr>
+        <w:t>†</w:t>
+      </w:r>
+      <w:r>
+        <w:rPr>
+          <w:color w:val="FF3399"/>
+          <w:sz w:val="12"/>
+          <w:szCs w:val="12"/>
+        </w:rPr>
+        <w:t xml:space="preserve">DEPTH, Total Read Depth; </w:t>
+      </w:r>
+      <w:r>
+        <w:rPr>
+          <w:color w:val="FF3399"/>
+          <w:sz w:val="12"/>
+          <w:szCs w:val="12"/>
+          <w:vertAlign w:val="superscript"/>
+        </w:rPr>
+        <w:t>‡</w:t>
+      </w:r>
+      <w:r>
+        <w:rPr>
+          <w:color w:val="FF3399"/>
+          <w:sz w:val="12"/>
+          <w:szCs w:val="12"/>
+        </w:rPr>
+        <w:t xml:space="preserve">SIGNIFICANCE, clinical significance; </w:t>
+      </w:r>
+      <w:r>
+        <w:rPr>
+          <w:color w:val="FF3399"/>
+          <w:sz w:val="12"/>
+          <w:szCs w:val="12"/>
+          <w:vertAlign w:val="superscript"/>
+        </w:rPr>
+        <w:t>§</w:t>
+      </w:r>
+      <w:r>
+        <w:rPr>
+          <w:color w:val="FF3399"/>
+          <w:sz w:val="12"/>
+          <w:szCs w:val="12"/>
+        </w:rPr>
+        <w:t>Low coverage, read depth &lt; 100x</w:t>
       </w:r>
       <w:r>
         <w:rPr>
@@ -2428,15 +2364,15 @@
           <w:szCs w:val="12"/>
         </w:rPr>
         <w:br/>
-        <w:t>*</w:t>
       </w:r>
       <w:r>
         <w:rPr>
           <w:color w:val="FF3399"/>
           <w:sz w:val="12"/>
           <w:szCs w:val="12"/>
+          <w:vertAlign w:val="superscript"/>
         </w:rPr>
-        <w:t xml:space="preserve">** </w:t>
+        <w:t>***</w:t>
       </w:r>
       <w:r>
         <w:rPr>
@@ -2486,6 +2422,7 @@
         <w:tblStyle w:val="a3"/>
         <w:tblW w:w="0" w:type="auto"/>
         <w:tblLook w:val="04A0" w:firstRow="1" w:lastRow="0" w:firstColumn="1" w:lastColumn="0" w:noHBand="0" w:noVBand="1"/>
+        <w:tblCaption w:val="Conclusion"/>
       </w:tblPr>
       <w:tblGrid>
         <w:gridCol w:w="10456"/>
@@ -2644,23 +2581,13 @@
           <w:sz w:val="22"/>
         </w:rPr>
       </w:pPr>
-      <w:proofErr w:type="spellStart"/>
       <w:r>
         <w:rPr>
           <w:rFonts w:hint="eastAsia"/>
           <w:b/>
           <w:sz w:val="22"/>
         </w:rPr>
-        <w:t>화순전남대학교병원</w:t>
-      </w:r>
-      <w:proofErr w:type="spellEnd"/>
-      <w:r>
-        <w:rPr>
-          <w:rFonts w:hint="eastAsia"/>
-          <w:b/>
-          <w:sz w:val="22"/>
-        </w:rPr>
-        <w:t xml:space="preserve"> 진단검사의학과</w:t>
+        <w:t>화순전남대학교병원 진단검사의학과</w:t>
       </w:r>
     </w:p>
     <w:p>
@@ -3022,7 +2949,7 @@
     <w:tbl>
       <w:tblPr>
         <w:tblStyle w:val="a3"/>
-        <w:tblW w:w="0" w:type="auto"/>
+        <w:tblW w:w="10490" w:type="dxa"/>
         <w:tblBorders>
           <w:top w:val="none" w:sz="0" w:space="0" w:color="auto"/>
           <w:left w:val="none" w:sz="0" w:space="0" w:color="auto"/>
@@ -3036,19 +2963,20 @@
         <w:tblCaption w:val="ClinicalSignificance"/>
       </w:tblPr>
       <w:tblGrid>
-        <w:gridCol w:w="2263"/>
-        <w:gridCol w:w="2048"/>
-        <w:gridCol w:w="2048"/>
-        <w:gridCol w:w="2048"/>
-        <w:gridCol w:w="2049"/>
+        <w:gridCol w:w="1276"/>
+        <w:gridCol w:w="992"/>
+        <w:gridCol w:w="1985"/>
+        <w:gridCol w:w="1843"/>
+        <w:gridCol w:w="2126"/>
+        <w:gridCol w:w="2268"/>
       </w:tblGrid>
       <w:tr>
         <w:trPr>
-          <w:trHeight w:val="594"/>
+          <w:trHeight w:val="600"/>
         </w:trPr>
         <w:tc>
           <w:tcPr>
-            <w:tcW w:w="2263" w:type="dxa"/>
+            <w:tcW w:w="1276" w:type="dxa"/>
             <w:vMerge w:val="restart"/>
             <w:tcBorders>
               <w:top w:val="double" w:sz="4" w:space="0" w:color="auto"/>
@@ -3099,7 +3027,43 @@
         </w:tc>
         <w:tc>
           <w:tcPr>
-            <w:tcW w:w="4096" w:type="dxa"/>
+            <w:tcW w:w="992" w:type="dxa"/>
+            <w:vMerge w:val="restart"/>
+            <w:tcBorders>
+              <w:top w:val="double" w:sz="4" w:space="0" w:color="auto"/>
+              <w:right w:val="single" w:sz="4" w:space="0" w:color="FFFFFF" w:themeColor="background1"/>
+            </w:tcBorders>
+            <w:shd w:val="clear" w:color="auto" w:fill="323E4F" w:themeFill="text2" w:themeFillShade="BF"/>
+            <w:vAlign w:val="center"/>
+          </w:tcPr>
+          <w:p>
+            <w:pPr>
+              <w:jc w:val="center"/>
+              <w:rPr>
+                <w:b/>
+                <w:sz w:val="18"/>
+              </w:rPr>
+            </w:pPr>
+            <w:r>
+              <w:rPr>
+                <w:rFonts w:hint="eastAsia"/>
+                <w:b/>
+                <w:sz w:val="18"/>
+              </w:rPr>
+              <w:t>I</w:t>
+            </w:r>
+            <w:r>
+              <w:rPr>
+                <w:b/>
+                <w:sz w:val="18"/>
+              </w:rPr>
+              <w:t>mpacts</w:t>
+            </w:r>
+          </w:p>
+        </w:tc>
+        <w:tc>
+          <w:tcPr>
+            <w:tcW w:w="3828" w:type="dxa"/>
             <w:gridSpan w:val="2"/>
             <w:tcBorders>
               <w:top w:val="double" w:sz="4" w:space="0" w:color="auto"/>
@@ -3131,12 +3095,27 @@
                 <w:b/>
                 <w:sz w:val="18"/>
               </w:rPr>
-              <w:t xml:space="preserve">ier I* </w:t>
+              <w:t>ier I</w:t>
             </w:r>
             <w:r>
               <w:rPr>
                 <w:b/>
                 <w:sz w:val="18"/>
+                <w:vertAlign w:val="superscript"/>
+              </w:rPr>
+              <w:t>*</w:t>
+            </w:r>
+            <w:r>
+              <w:rPr>
+                <w:b/>
+                <w:sz w:val="18"/>
+              </w:rPr>
+              <w:t xml:space="preserve"> </w:t>
+            </w:r>
+            <w:r>
+              <w:rPr>
+                <w:b/>
+                <w:sz w:val="18"/>
               </w:rPr>
               <w:t>(중요한 임상적 의의)</w:t>
             </w:r>
@@ -3144,7 +3123,7 @@
         </w:tc>
         <w:tc>
           <w:tcPr>
-            <w:tcW w:w="4097" w:type="dxa"/>
+            <w:tcW w:w="4394" w:type="dxa"/>
             <w:gridSpan w:val="2"/>
             <w:tcBorders>
               <w:top w:val="double" w:sz="4" w:space="0" w:color="auto"/>
@@ -3175,7 +3154,22 @@
                 <w:b/>
                 <w:sz w:val="18"/>
               </w:rPr>
-              <w:t xml:space="preserve">ier II** </w:t>
+              <w:t>ier II</w:t>
+            </w:r>
+            <w:r>
+              <w:rPr>
+                <w:b/>
+                <w:sz w:val="18"/>
+                <w:vertAlign w:val="superscript"/>
+              </w:rPr>
+              <w:t>**</w:t>
+            </w:r>
+            <w:r>
+              <w:rPr>
+                <w:b/>
+                <w:sz w:val="18"/>
+              </w:rPr>
+              <w:t xml:space="preserve"> </w:t>
             </w:r>
             <w:r>
               <w:rPr>
@@ -3189,11 +3183,11 @@
       </w:tr>
       <w:tr>
         <w:trPr>
-          <w:trHeight w:val="418"/>
+          <w:trHeight w:val="422"/>
         </w:trPr>
         <w:tc>
           <w:tcPr>
-            <w:tcW w:w="2263" w:type="dxa"/>
+            <w:tcW w:w="1276" w:type="dxa"/>
             <w:vMerge/>
             <w:tcBorders>
               <w:top w:val="single" w:sz="4" w:space="0" w:color="FFFFFF" w:themeColor="background1"/>
@@ -3215,7 +3209,27 @@
         </w:tc>
         <w:tc>
           <w:tcPr>
-            <w:tcW w:w="2048" w:type="dxa"/>
+            <w:tcW w:w="992" w:type="dxa"/>
+            <w:vMerge/>
+            <w:tcBorders>
+              <w:bottom w:val="single" w:sz="4" w:space="0" w:color="FFFFFF" w:themeColor="background1"/>
+              <w:right w:val="single" w:sz="4" w:space="0" w:color="FFFFFF" w:themeColor="background1"/>
+            </w:tcBorders>
+            <w:shd w:val="clear" w:color="auto" w:fill="8496B0" w:themeFill="text2" w:themeFillTint="99"/>
+          </w:tcPr>
+          <w:p>
+            <w:pPr>
+              <w:jc w:val="center"/>
+              <w:rPr>
+                <w:b/>
+                <w:sz w:val="18"/>
+              </w:rPr>
+            </w:pPr>
+          </w:p>
+        </w:tc>
+        <w:tc>
+          <w:tcPr>
+            <w:tcW w:w="1985" w:type="dxa"/>
             <w:tcBorders>
               <w:top w:val="single" w:sz="4" w:space="0" w:color="FFFFFF" w:themeColor="background1"/>
               <w:left w:val="single" w:sz="4" w:space="0" w:color="FFFFFF" w:themeColor="background1"/>
@@ -3252,7 +3266,7 @@
         </w:tc>
         <w:tc>
           <w:tcPr>
-            <w:tcW w:w="2048" w:type="dxa"/>
+            <w:tcW w:w="1843" w:type="dxa"/>
             <w:tcBorders>
               <w:top w:val="single" w:sz="4" w:space="0" w:color="FFFFFF" w:themeColor="background1"/>
               <w:left w:val="single" w:sz="4" w:space="0" w:color="FFFFFF" w:themeColor="background1"/>
@@ -3289,7 +3303,7 @@
         </w:tc>
         <w:tc>
           <w:tcPr>
-            <w:tcW w:w="2048" w:type="dxa"/>
+            <w:tcW w:w="2126" w:type="dxa"/>
             <w:tcBorders>
               <w:top w:val="single" w:sz="4" w:space="0" w:color="FFFFFF" w:themeColor="background1"/>
               <w:left w:val="single" w:sz="4" w:space="0" w:color="FFFFFF" w:themeColor="background1"/>
@@ -3326,7 +3340,7 @@
         </w:tc>
         <w:tc>
           <w:tcPr>
-            <w:tcW w:w="2049" w:type="dxa"/>
+            <w:tcW w:w="2268" w:type="dxa"/>
             <w:tcBorders>
               <w:top w:val="single" w:sz="4" w:space="0" w:color="FFFFFF" w:themeColor="background1"/>
               <w:left w:val="single" w:sz="4" w:space="0" w:color="FFFFFF" w:themeColor="background1"/>
@@ -3363,11 +3377,11 @@
       </w:tr>
       <w:tr>
         <w:trPr>
-          <w:trHeight w:val="410"/>
+          <w:trHeight w:val="70"/>
         </w:trPr>
         <w:tc>
           <w:tcPr>
-            <w:tcW w:w="2263" w:type="dxa"/>
+            <w:tcW w:w="1276" w:type="dxa"/>
             <w:tcBorders>
               <w:top w:val="single" w:sz="4" w:space="0" w:color="FFFFFF" w:themeColor="background1"/>
               <w:bottom w:val="double" w:sz="4" w:space="0" w:color="auto"/>
@@ -3403,7 +3417,28 @@
         </w:tc>
         <w:tc>
           <w:tcPr>
-            <w:tcW w:w="2048" w:type="dxa"/>
+            <w:tcW w:w="992" w:type="dxa"/>
+            <w:tcBorders>
+              <w:top w:val="single" w:sz="4" w:space="0" w:color="FFFFFF" w:themeColor="background1"/>
+              <w:bottom w:val="double" w:sz="4" w:space="0" w:color="auto"/>
+              <w:right w:val="single" w:sz="4" w:space="0" w:color="FFFFFF" w:themeColor="background1"/>
+            </w:tcBorders>
+            <w:shd w:val="clear" w:color="auto" w:fill="D5DCE4" w:themeFill="text2" w:themeFillTint="33"/>
+            <w:vAlign w:val="center"/>
+          </w:tcPr>
+          <w:p>
+            <w:pPr>
+              <w:jc w:val="center"/>
+              <w:rPr>
+                <w:b/>
+                <w:sz w:val="18"/>
+              </w:rPr>
+            </w:pPr>
+          </w:p>
+        </w:tc>
+        <w:tc>
+          <w:tcPr>
+            <w:tcW w:w="1985" w:type="dxa"/>
             <w:tcBorders>
               <w:top w:val="single" w:sz="4" w:space="0" w:color="FFFFFF" w:themeColor="background1"/>
               <w:left w:val="single" w:sz="4" w:space="0" w:color="FFFFFF" w:themeColor="background1"/>
@@ -3426,29 +3461,13 @@
                 <w:b/>
                 <w:sz w:val="18"/>
               </w:rPr>
-              <w:t>$</w:t>
-            </w:r>
-            <w:proofErr w:type="spellStart"/>
-            <w:r>
-              <w:rPr>
-                <w:b/>
-                <w:sz w:val="18"/>
-              </w:rPr>
-              <w:t>evidenceACount</w:t>
-            </w:r>
-            <w:proofErr w:type="spellEnd"/>
-            <w:r>
-              <w:rPr>
-                <w:b/>
-                <w:sz w:val="18"/>
-              </w:rPr>
-              <w:t>$</w:t>
-            </w:r>
-          </w:p>
-        </w:tc>
-        <w:tc>
-          <w:tcPr>
-            <w:tcW w:w="2048" w:type="dxa"/>
+              <w:t>$evidenceACount$</w:t>
+            </w:r>
+          </w:p>
+        </w:tc>
+        <w:tc>
+          <w:tcPr>
+            <w:tcW w:w="1843" w:type="dxa"/>
             <w:tcBorders>
               <w:top w:val="single" w:sz="4" w:space="0" w:color="FFFFFF" w:themeColor="background1"/>
               <w:left w:val="single" w:sz="4" w:space="0" w:color="FFFFFF" w:themeColor="background1"/>
@@ -3471,29 +3490,13 @@
                 <w:b/>
                 <w:sz w:val="18"/>
               </w:rPr>
-              <w:t>$</w:t>
-            </w:r>
-            <w:proofErr w:type="spellStart"/>
-            <w:r>
-              <w:rPr>
-                <w:b/>
-                <w:sz w:val="18"/>
-              </w:rPr>
-              <w:t>evidenceBCount</w:t>
-            </w:r>
-            <w:proofErr w:type="spellEnd"/>
-            <w:r>
-              <w:rPr>
-                <w:b/>
-                <w:sz w:val="18"/>
-              </w:rPr>
-              <w:t>$</w:t>
-            </w:r>
-          </w:p>
-        </w:tc>
-        <w:tc>
-          <w:tcPr>
-            <w:tcW w:w="2048" w:type="dxa"/>
+              <w:t>$evidenceBCount$</w:t>
+            </w:r>
+          </w:p>
+        </w:tc>
+        <w:tc>
+          <w:tcPr>
+            <w:tcW w:w="2126" w:type="dxa"/>
             <w:tcBorders>
               <w:top w:val="single" w:sz="4" w:space="0" w:color="FFFFFF" w:themeColor="background1"/>
               <w:left w:val="single" w:sz="4" w:space="0" w:color="FFFFFF" w:themeColor="background1"/>
@@ -3516,29 +3519,13 @@
                 <w:b/>
                 <w:sz w:val="18"/>
               </w:rPr>
-              <w:t>$</w:t>
-            </w:r>
-            <w:proofErr w:type="spellStart"/>
-            <w:r>
-              <w:rPr>
-                <w:b/>
-                <w:sz w:val="18"/>
-              </w:rPr>
-              <w:t>evidenceCCount</w:t>
-            </w:r>
-            <w:proofErr w:type="spellEnd"/>
-            <w:r>
-              <w:rPr>
-                <w:b/>
-                <w:sz w:val="18"/>
-              </w:rPr>
-              <w:t>$</w:t>
-            </w:r>
-          </w:p>
-        </w:tc>
-        <w:tc>
-          <w:tcPr>
-            <w:tcW w:w="2049" w:type="dxa"/>
+              <w:t>$evidenceCCount$</w:t>
+            </w:r>
+          </w:p>
+        </w:tc>
+        <w:tc>
+          <w:tcPr>
+            <w:tcW w:w="2268" w:type="dxa"/>
             <w:tcBorders>
               <w:top w:val="single" w:sz="4" w:space="0" w:color="FFFFFF" w:themeColor="background1"/>
               <w:left w:val="single" w:sz="4" w:space="0" w:color="FFFFFF" w:themeColor="background1"/>
@@ -3560,112 +3547,140 @@
                 <w:b/>
                 <w:sz w:val="18"/>
               </w:rPr>
-              <w:t>$</w:t>
-            </w:r>
-            <w:proofErr w:type="spellStart"/>
-            <w:r>
+              <w:t>$evidenceDCount$</w:t>
+            </w:r>
+          </w:p>
+        </w:tc>
+      </w:tr>
+      <w:tr>
+        <w:trPr>
+          <w:trHeight w:val="70"/>
+        </w:trPr>
+        <w:tc>
+          <w:tcPr>
+            <w:tcW w:w="1276" w:type="dxa"/>
+            <w:tcBorders>
+              <w:top w:val="double" w:sz="4" w:space="0" w:color="auto"/>
+              <w:bottom w:val="double" w:sz="4" w:space="0" w:color="auto"/>
+              <w:right w:val="single" w:sz="4" w:space="0" w:color="FFFFFF" w:themeColor="background1"/>
+            </w:tcBorders>
+            <w:shd w:val="clear" w:color="auto" w:fill="auto"/>
+            <w:vAlign w:val="center"/>
+          </w:tcPr>
+          <w:p>
+            <w:pPr>
+              <w:jc w:val="center"/>
               <w:rPr>
                 <w:b/>
                 <w:sz w:val="18"/>
               </w:rPr>
-              <w:t>evidenceDCount</w:t>
-            </w:r>
-            <w:proofErr w:type="spellEnd"/>
-            <w:r>
+            </w:pPr>
+          </w:p>
+        </w:tc>
+        <w:tc>
+          <w:tcPr>
+            <w:tcW w:w="992" w:type="dxa"/>
+            <w:tcBorders>
+              <w:top w:val="double" w:sz="4" w:space="0" w:color="auto"/>
+              <w:bottom w:val="double" w:sz="4" w:space="0" w:color="auto"/>
+              <w:right w:val="single" w:sz="4" w:space="0" w:color="FFFFFF" w:themeColor="background1"/>
+            </w:tcBorders>
+            <w:shd w:val="clear" w:color="auto" w:fill="auto"/>
+            <w:vAlign w:val="center"/>
+          </w:tcPr>
+          <w:p>
+            <w:pPr>
+              <w:jc w:val="center"/>
               <w:rPr>
                 <w:b/>
                 <w:sz w:val="18"/>
               </w:rPr>
-              <w:t>$</w:t>
-            </w:r>
-          </w:p>
-        </w:tc>
-      </w:tr>
-      <w:tr>
-        <w:tc>
-          <w:tcPr>
-            <w:tcW w:w="2263" w:type="dxa"/>
+            </w:pPr>
+          </w:p>
+        </w:tc>
+        <w:tc>
+          <w:tcPr>
+            <w:tcW w:w="1985" w:type="dxa"/>
             <w:tcBorders>
-              <w:top w:val="single" w:sz="4" w:space="0" w:color="auto"/>
+              <w:top w:val="double" w:sz="4" w:space="0" w:color="auto"/>
+              <w:left w:val="single" w:sz="4" w:space="0" w:color="FFFFFF" w:themeColor="background1"/>
+              <w:bottom w:val="double" w:sz="4" w:space="0" w:color="auto"/>
+              <w:right w:val="single" w:sz="4" w:space="0" w:color="FFFFFF" w:themeColor="background1"/>
+            </w:tcBorders>
+            <w:shd w:val="clear" w:color="auto" w:fill="auto"/>
+            <w:vAlign w:val="center"/>
+          </w:tcPr>
+          <w:p>
+            <w:pPr>
+              <w:jc w:val="center"/>
+              <w:rPr>
+                <w:b/>
+                <w:sz w:val="18"/>
+              </w:rPr>
+            </w:pPr>
+          </w:p>
+        </w:tc>
+        <w:tc>
+          <w:tcPr>
+            <w:tcW w:w="1843" w:type="dxa"/>
+            <w:tcBorders>
+              <w:top w:val="double" w:sz="4" w:space="0" w:color="auto"/>
+              <w:left w:val="single" w:sz="4" w:space="0" w:color="FFFFFF" w:themeColor="background1"/>
+              <w:bottom w:val="double" w:sz="4" w:space="0" w:color="auto"/>
+              <w:right w:val="single" w:sz="4" w:space="0" w:color="FFFFFF" w:themeColor="background1"/>
+            </w:tcBorders>
+            <w:shd w:val="clear" w:color="auto" w:fill="auto"/>
+            <w:vAlign w:val="center"/>
+          </w:tcPr>
+          <w:p>
+            <w:pPr>
+              <w:jc w:val="center"/>
+              <w:rPr>
+                <w:b/>
+                <w:sz w:val="18"/>
+              </w:rPr>
+            </w:pPr>
+          </w:p>
+        </w:tc>
+        <w:tc>
+          <w:tcPr>
+            <w:tcW w:w="2126" w:type="dxa"/>
+            <w:tcBorders>
+              <w:top w:val="double" w:sz="4" w:space="0" w:color="auto"/>
+              <w:left w:val="single" w:sz="4" w:space="0" w:color="FFFFFF" w:themeColor="background1"/>
+              <w:bottom w:val="double" w:sz="4" w:space="0" w:color="auto"/>
+              <w:right w:val="single" w:sz="4" w:space="0" w:color="FFFFFF" w:themeColor="background1"/>
+            </w:tcBorders>
+            <w:shd w:val="clear" w:color="auto" w:fill="auto"/>
+            <w:vAlign w:val="center"/>
+          </w:tcPr>
+          <w:p>
+            <w:pPr>
+              <w:jc w:val="center"/>
+              <w:rPr>
+                <w:b/>
+                <w:sz w:val="18"/>
+              </w:rPr>
+            </w:pPr>
+          </w:p>
+        </w:tc>
+        <w:tc>
+          <w:tcPr>
+            <w:tcW w:w="2268" w:type="dxa"/>
+            <w:tcBorders>
+              <w:top w:val="double" w:sz="4" w:space="0" w:color="auto"/>
+              <w:left w:val="single" w:sz="4" w:space="0" w:color="FFFFFF" w:themeColor="background1"/>
               <w:bottom w:val="double" w:sz="4" w:space="0" w:color="auto"/>
             </w:tcBorders>
-          </w:tcPr>
-          <w:p>
-            <w:pPr>
-              <w:rPr>
+            <w:shd w:val="clear" w:color="auto" w:fill="auto"/>
+            <w:vAlign w:val="center"/>
+          </w:tcPr>
+          <w:p>
+            <w:pPr>
+              <w:jc w:val="center"/>
+              <w:rPr>
+                <w:b/>
                 <w:sz w:val="18"/>
-              </w:rPr>
-            </w:pPr>
-          </w:p>
-        </w:tc>
-        <w:tc>
-          <w:tcPr>
-            <w:tcW w:w="2048" w:type="dxa"/>
-            <w:tcBorders>
-              <w:top w:val="single" w:sz="4" w:space="0" w:color="auto"/>
-              <w:bottom w:val="double" w:sz="4" w:space="0" w:color="auto"/>
-            </w:tcBorders>
-          </w:tcPr>
-          <w:p>
-            <w:pPr>
-              <w:jc w:val="center"/>
-              <w:rPr>
-                <w:b/>
-                <w:sz w:val="16"/>
-              </w:rPr>
-            </w:pPr>
-          </w:p>
-        </w:tc>
-        <w:tc>
-          <w:tcPr>
-            <w:tcW w:w="2048" w:type="dxa"/>
-            <w:tcBorders>
-              <w:top w:val="single" w:sz="4" w:space="0" w:color="auto"/>
-              <w:bottom w:val="double" w:sz="4" w:space="0" w:color="auto"/>
-            </w:tcBorders>
-          </w:tcPr>
-          <w:p>
-            <w:pPr>
-              <w:jc w:val="center"/>
-              <w:rPr>
-                <w:b/>
-                <w:sz w:val="16"/>
-              </w:rPr>
-            </w:pPr>
-          </w:p>
-        </w:tc>
-        <w:tc>
-          <w:tcPr>
-            <w:tcW w:w="2048" w:type="dxa"/>
-            <w:tcBorders>
-              <w:top w:val="single" w:sz="4" w:space="0" w:color="auto"/>
-              <w:bottom w:val="double" w:sz="4" w:space="0" w:color="auto"/>
-            </w:tcBorders>
-          </w:tcPr>
-          <w:p>
-            <w:pPr>
-              <w:jc w:val="center"/>
-              <w:rPr>
-                <w:b/>
-                <w:sz w:val="16"/>
-              </w:rPr>
-            </w:pPr>
-          </w:p>
-        </w:tc>
-        <w:tc>
-          <w:tcPr>
-            <w:tcW w:w="2049" w:type="dxa"/>
-            <w:tcBorders>
-              <w:top w:val="single" w:sz="4" w:space="0" w:color="auto"/>
-              <w:bottom w:val="double" w:sz="4" w:space="0" w:color="auto"/>
-            </w:tcBorders>
-          </w:tcPr>
-          <w:p>
-            <w:pPr>
-              <w:jc w:val="center"/>
-              <w:rPr>
-                <w:b/>
-                <w:sz w:val="16"/>
               </w:rPr>
             </w:pPr>
           </w:p>
@@ -3681,31 +3696,24 @@
           <w:szCs w:val="18"/>
         </w:rPr>
       </w:pPr>
+      <w:bookmarkStart w:id="0" w:name="_GoBack"/>
+      <w:bookmarkEnd w:id="0"/>
+      <w:r>
+        <w:rPr>
+          <w:b/>
+          <w:sz w:val="14"/>
+          <w:szCs w:val="12"/>
+          <w:vertAlign w:val="superscript"/>
+        </w:rPr>
+        <w:t>*</w:t>
+      </w:r>
       <w:r>
         <w:rPr>
           <w:b/>
           <w:sz w:val="14"/>
           <w:szCs w:val="12"/>
         </w:rPr>
-        <w:t xml:space="preserve">* Tier </w:t>
-      </w:r>
-      <w:proofErr w:type="gramStart"/>
-      <w:r>
-        <w:rPr>
-          <w:b/>
-          <w:sz w:val="14"/>
-          <w:szCs w:val="12"/>
-        </w:rPr>
-        <w:t>I :</w:t>
-      </w:r>
-      <w:proofErr w:type="gramEnd"/>
-      <w:r>
-        <w:rPr>
-          <w:b/>
-          <w:sz w:val="14"/>
-          <w:szCs w:val="12"/>
-        </w:rPr>
-        <w:t xml:space="preserve"> 중요한 임상적 의의</w:t>
+        <w:t xml:space="preserve"> Tier I : 중요한 임상적 의의</w:t>
       </w:r>
       <w:r>
         <w:rPr>
@@ -3747,8 +3755,17 @@
           <w:b/>
           <w:sz w:val="14"/>
           <w:szCs w:val="12"/>
+          <w:vertAlign w:val="superscript"/>
         </w:rPr>
-        <w:t>** Tier II : 잠재적 임상적 의의</w:t>
+        <w:t>**</w:t>
+      </w:r>
+      <w:r>
+        <w:rPr>
+          <w:b/>
+          <w:sz w:val="14"/>
+          <w:szCs w:val="12"/>
+        </w:rPr>
+        <w:t xml:space="preserve"> Tier II : 잠재적 임상적 의의</w:t>
       </w:r>
       <w:r>
         <w:rPr>
@@ -3776,23 +3793,7 @@
           <w:sz w:val="12"/>
           <w:szCs w:val="12"/>
         </w:rPr>
-        <w:t xml:space="preserve">- Level D : </w:t>
-      </w:r>
-      <w:proofErr w:type="spellStart"/>
-      <w:r>
-        <w:rPr>
-          <w:sz w:val="12"/>
-          <w:szCs w:val="12"/>
-        </w:rPr>
-        <w:t>전임상시험</w:t>
-      </w:r>
-      <w:proofErr w:type="spellEnd"/>
-      <w:r>
-        <w:rPr>
-          <w:sz w:val="12"/>
-          <w:szCs w:val="12"/>
-        </w:rPr>
-        <w:t xml:space="preserve"> 단계의 약제, 또는 전문가 합의는 없으나 몇몇 케이스 보고가 있는 약제</w:t>
+        <w:t>- Level D : 전임상시험 단계의 약제, 또는 전문가 합의는 없으나 몇몇 케이스 보고가 있는 약제</w:t>
       </w:r>
       <w:r>
         <w:rPr>
@@ -3810,7 +3811,6 @@
           <w:szCs w:val="18"/>
         </w:rPr>
       </w:pPr>
-      <w:proofErr w:type="gramStart"/>
       <w:r>
         <w:rPr>
           <w:rFonts w:hint="eastAsia"/>
@@ -3824,31 +3824,7 @@
           <w:sz w:val="16"/>
           <w:szCs w:val="18"/>
         </w:rPr>
-        <w:t xml:space="preserve"> :</w:t>
-      </w:r>
-      <w:proofErr w:type="gramEnd"/>
-      <w:r>
-        <w:rPr>
-          <w:sz w:val="16"/>
-          <w:szCs w:val="18"/>
-        </w:rPr>
-        <w:t xml:space="preserve"> J </w:t>
-      </w:r>
-      <w:proofErr w:type="spellStart"/>
-      <w:r>
-        <w:rPr>
-          <w:sz w:val="16"/>
-          <w:szCs w:val="18"/>
-        </w:rPr>
-        <w:t>Mol</w:t>
-      </w:r>
-      <w:proofErr w:type="spellEnd"/>
-      <w:r>
-        <w:rPr>
-          <w:sz w:val="16"/>
-          <w:szCs w:val="18"/>
-        </w:rPr>
-        <w:t xml:space="preserve"> Diagn. 2017;19;4-23</w:t>
+        <w:t xml:space="preserve"> : J Mol Diagn. 2017;19;4-23</w:t>
       </w:r>
     </w:p>
     <w:p>
@@ -3957,9 +3933,6 @@
     <w:p>
       <w:pPr>
         <w:jc w:val="left"/>
-        <w:rPr>
-          <w:rFonts w:hint="eastAsia"/>
-        </w:rPr>
       </w:pPr>
       <w:r>
         <w:rPr>
@@ -4740,9 +4713,6 @@
       <w:pPr>
         <w:pStyle w:val="ab"/>
         <w:jc w:val="right"/>
-        <w:rPr>
-          <w:rFonts w:hint="eastAsia"/>
-        </w:rPr>
         <w:sectPr>
           <w:headerReference w:type="default" r:id="rId8"/>
           <w:footerReference w:type="default" r:id="rId9"/>
@@ -4769,8 +4739,6 @@
         </w:rPr>
         <w:br w:type="page"/>
       </w:r>
-      <w:bookmarkStart w:id="0" w:name="_GoBack"/>
-      <w:bookmarkEnd w:id="0"/>
     </w:p>
     <w:p>
       <w:pPr>
@@ -8231,29 +8199,7 @@
                 <w:sz w:val="12"/>
                 <w:szCs w:val="12"/>
               </w:rPr>
-              <w:t>NM_</w:t>
-            </w:r>
-            <w:proofErr w:type="gramStart"/>
-            <w:r>
-              <w:rPr>
-                <w:rFonts w:ascii="맑은 고딕" w:eastAsia="맑은 고딕" w:hAnsi="맑은 고딕" w:cs="굴림" w:hint="eastAsia"/>
-                <w:color w:val="000000"/>
-                <w:kern w:val="0"/>
-                <w:sz w:val="12"/>
-                <w:szCs w:val="12"/>
-              </w:rPr>
-              <w:t>001291845  NM</w:t>
-            </w:r>
-            <w:proofErr w:type="gramEnd"/>
-            <w:r>
-              <w:rPr>
-                <w:rFonts w:ascii="맑은 고딕" w:eastAsia="맑은 고딕" w:hAnsi="맑은 고딕" w:cs="굴림" w:hint="eastAsia"/>
-                <w:color w:val="000000"/>
-                <w:kern w:val="0"/>
-                <w:sz w:val="12"/>
-                <w:szCs w:val="12"/>
-              </w:rPr>
-              <w:t>_001291844</w:t>
+              <w:t>NM_001291845  NM_001291844</w:t>
             </w:r>
             <w:r>
               <w:rPr>
@@ -8329,18 +8275,7 @@
                 <w:sz w:val="12"/>
                 <w:szCs w:val="12"/>
               </w:rPr>
-              <w:t>NM_</w:t>
-            </w:r>
-            <w:proofErr w:type="gramStart"/>
-            <w:r>
-              <w:rPr>
-                <w:rFonts w:ascii="맑은 고딕" w:eastAsia="맑은 고딕" w:hAnsi="맑은 고딕" w:cs="굴림" w:hint="eastAsia"/>
-                <w:color w:val="000000"/>
-                <w:kern w:val="0"/>
-                <w:sz w:val="12"/>
-                <w:szCs w:val="12"/>
-              </w:rPr>
-              <w:t>001220770</w:t>
+              <w:t>NM_001220770</w:t>
             </w:r>
             <w:r>
               <w:rPr>
@@ -8360,18 +8295,7 @@
                 <w:sz w:val="12"/>
                 <w:szCs w:val="12"/>
               </w:rPr>
-              <w:t>NM</w:t>
-            </w:r>
-            <w:proofErr w:type="gramEnd"/>
-            <w:r>
-              <w:rPr>
-                <w:rFonts w:ascii="맑은 고딕" w:eastAsia="맑은 고딕" w:hAnsi="맑은 고딕" w:cs="굴림" w:hint="eastAsia"/>
-                <w:color w:val="000000"/>
-                <w:kern w:val="0"/>
-                <w:sz w:val="12"/>
-                <w:szCs w:val="12"/>
-              </w:rPr>
-              <w:t>_001291841 NM_001291840  NM_001291839   NM_001291838</w:t>
+              <w:t>NM_001291841 NM_001291840  NM_001291839   NM_001291838</w:t>
             </w:r>
           </w:p>
         </w:tc>
@@ -8502,29 +8426,7 @@
                 <w:sz w:val="12"/>
                 <w:szCs w:val="12"/>
               </w:rPr>
-              <w:t>NM_001257413 NM_</w:t>
-            </w:r>
-            <w:proofErr w:type="gramStart"/>
-            <w:r>
-              <w:rPr>
-                <w:rFonts w:ascii="맑은 고딕" w:eastAsia="맑은 고딕" w:hAnsi="맑은 고딕" w:cs="굴림" w:hint="eastAsia"/>
-                <w:color w:val="000000"/>
-                <w:kern w:val="0"/>
-                <w:sz w:val="12"/>
-                <w:szCs w:val="12"/>
-              </w:rPr>
-              <w:t>001257414  NM</w:t>
-            </w:r>
-            <w:proofErr w:type="gramEnd"/>
-            <w:r>
-              <w:rPr>
-                <w:rFonts w:ascii="맑은 고딕" w:eastAsia="맑은 고딕" w:hAnsi="맑은 고딕" w:cs="굴림" w:hint="eastAsia"/>
-                <w:color w:val="000000"/>
-                <w:kern w:val="0"/>
-                <w:sz w:val="12"/>
-                <w:szCs w:val="12"/>
-              </w:rPr>
-              <w:t>_001284515 NM_001284514   NM_001257409   NM_001257408</w:t>
+              <w:t>NM_001257413 NM_001257414  NM_001284515 NM_001284514   NM_001257409   NM_001257408</w:t>
             </w:r>
           </w:p>
         </w:tc>
@@ -8896,29 +8798,7 @@
                 <w:sz w:val="12"/>
                 <w:szCs w:val="12"/>
               </w:rPr>
-              <w:t>NM_001322195   NM_001322194   NM_001322196   NM_001322198   NM_001322199   NM_</w:t>
-            </w:r>
-            <w:proofErr w:type="gramStart"/>
-            <w:r>
-              <w:rPr>
-                <w:rFonts w:ascii="맑은 고딕" w:eastAsia="맑은 고딕" w:hAnsi="맑은 고딕" w:cs="굴림" w:hint="eastAsia"/>
-                <w:color w:val="000000"/>
-                <w:kern w:val="0"/>
-                <w:sz w:val="12"/>
-                <w:szCs w:val="12"/>
-              </w:rPr>
-              <w:t>001322204  NM</w:t>
-            </w:r>
-            <w:proofErr w:type="gramEnd"/>
-            <w:r>
-              <w:rPr>
-                <w:rFonts w:ascii="맑은 고딕" w:eastAsia="맑은 고딕" w:hAnsi="맑은 고딕" w:cs="굴림" w:hint="eastAsia"/>
-                <w:color w:val="000000"/>
-                <w:kern w:val="0"/>
-                <w:sz w:val="12"/>
-                <w:szCs w:val="12"/>
-              </w:rPr>
-              <w:t xml:space="preserve">_004972　</w:t>
+              <w:t xml:space="preserve">NM_001322195   NM_001322194   NM_001322196   NM_001322198   NM_001322199   NM_001322204  NM_004972　</w:t>
             </w:r>
           </w:p>
         </w:tc>
@@ -9373,29 +9253,7 @@
                 <w:sz w:val="12"/>
                 <w:szCs w:val="12"/>
               </w:rPr>
-              <w:t>NM_004991   NM_001105077   NM_001105078   NM_005241   NM_001163999   NM_</w:t>
-            </w:r>
-            <w:proofErr w:type="gramStart"/>
-            <w:r>
-              <w:rPr>
-                <w:rFonts w:ascii="맑은 고딕" w:eastAsia="맑은 고딕" w:hAnsi="맑은 고딕" w:cs="굴림" w:hint="eastAsia"/>
-                <w:color w:val="000000"/>
-                <w:kern w:val="0"/>
-                <w:sz w:val="12"/>
-                <w:szCs w:val="12"/>
-              </w:rPr>
-              <w:t>001164000  NM</w:t>
-            </w:r>
-            <w:proofErr w:type="gramEnd"/>
-            <w:r>
-              <w:rPr>
-                <w:rFonts w:ascii="맑은 고딕" w:eastAsia="맑은 고딕" w:hAnsi="맑은 고딕" w:cs="굴림" w:hint="eastAsia"/>
-                <w:color w:val="000000"/>
-                <w:kern w:val="0"/>
-                <w:sz w:val="12"/>
-                <w:szCs w:val="12"/>
-              </w:rPr>
-              <w:t xml:space="preserve">_001205194　</w:t>
+              <w:t xml:space="preserve">NM_004991   NM_001105077   NM_001105078   NM_005241   NM_001163999   NM_001164000  NM_001205194　</w:t>
             </w:r>
           </w:p>
         </w:tc>
@@ -10050,29 +9908,7 @@
                 <w:sz w:val="12"/>
                 <w:szCs w:val="12"/>
               </w:rPr>
-              <w:t>NM_002520   NM_001355007   NM_001355010   NM_001037738   NM_001355009   NM_</w:t>
-            </w:r>
-            <w:proofErr w:type="gramStart"/>
-            <w:r>
-              <w:rPr>
-                <w:rFonts w:ascii="맑은 고딕" w:eastAsia="맑은 고딕" w:hAnsi="맑은 고딕" w:cs="굴림" w:hint="eastAsia"/>
-                <w:color w:val="000000"/>
-                <w:kern w:val="0"/>
-                <w:sz w:val="12"/>
-                <w:szCs w:val="12"/>
-              </w:rPr>
-              <w:t>001355006  NM</w:t>
-            </w:r>
-            <w:proofErr w:type="gramEnd"/>
-            <w:r>
-              <w:rPr>
-                <w:rFonts w:ascii="맑은 고딕" w:eastAsia="맑은 고딕" w:hAnsi="맑은 고딕" w:cs="굴림" w:hint="eastAsia"/>
-                <w:color w:val="000000"/>
-                <w:kern w:val="0"/>
-                <w:sz w:val="12"/>
-                <w:szCs w:val="12"/>
-              </w:rPr>
-              <w:t xml:space="preserve">_199185　</w:t>
+              <w:t xml:space="preserve">NM_002520   NM_001355007   NM_001355010   NM_001037738   NM_001355009   NM_001355006  NM_199185　</w:t>
             </w:r>
           </w:p>
         </w:tc>
@@ -14464,27 +14300,7 @@
                 <w:sz w:val="16"/>
                 <w:szCs w:val="16"/>
               </w:rPr>
-              <w:t>$</w:t>
-            </w:r>
-            <w:proofErr w:type="spellStart"/>
-            <w:r>
-              <w:rPr>
-                <w:rFonts w:ascii="맑은 고딕" w:eastAsia="맑은 고딕" w:hAnsi="맑은 고딕" w:cs="굴림"/>
-                <w:kern w:val="0"/>
-                <w:sz w:val="16"/>
-                <w:szCs w:val="16"/>
-              </w:rPr>
-              <w:t>zdnaQuality</w:t>
-            </w:r>
-            <w:proofErr w:type="spellEnd"/>
-            <w:r>
-              <w:rPr>
-                <w:rFonts w:ascii="맑은 고딕" w:eastAsia="맑은 고딕" w:hAnsi="맑은 고딕" w:cs="굴림"/>
-                <w:kern w:val="0"/>
-                <w:sz w:val="16"/>
-                <w:szCs w:val="16"/>
-              </w:rPr>
-              <w:t>$</w:t>
+              <w:t>$zdnaQuality$</w:t>
             </w:r>
           </w:p>
         </w:tc>
@@ -14625,7 +14441,6 @@
               </w:rPr>
               <w:t>$</w:t>
             </w:r>
-            <w:proofErr w:type="spellStart"/>
             <w:r>
               <w:rPr>
                 <w:rFonts w:ascii="맑은 고딕" w:eastAsia="맑은 고딕" w:hAnsi="맑은 고딕" w:cs="굴림"/>
@@ -14633,17 +14448,7 @@
                 <w:sz w:val="16"/>
                 <w:szCs w:val="16"/>
               </w:rPr>
-              <w:t>zinputDNA</w:t>
-            </w:r>
-            <w:proofErr w:type="spellEnd"/>
-            <w:r>
-              <w:rPr>
-                <w:rFonts w:ascii="맑은 고딕" w:eastAsia="맑은 고딕" w:hAnsi="맑은 고딕" w:cs="굴림"/>
-                <w:kern w:val="0"/>
-                <w:sz w:val="16"/>
-                <w:szCs w:val="16"/>
-              </w:rPr>
-              <w:t>$</w:t>
+              <w:t>zinputDNA$</w:t>
             </w:r>
           </w:p>
         </w:tc>
@@ -14801,7 +14606,6 @@
               </w:rPr>
               <w:t>$</w:t>
             </w:r>
-            <w:proofErr w:type="spellStart"/>
             <w:r>
               <w:rPr>
                 <w:rFonts w:ascii="맑은 고딕" w:eastAsia="맑은 고딕" w:hAnsi="맑은 고딕" w:cs="굴림"/>
@@ -14809,17 +14613,7 @@
                 <w:sz w:val="16"/>
                 <w:szCs w:val="16"/>
               </w:rPr>
-              <w:t>zpcrCycle</w:t>
-            </w:r>
-            <w:proofErr w:type="spellEnd"/>
-            <w:r>
-              <w:rPr>
-                <w:rFonts w:ascii="맑은 고딕" w:eastAsia="맑은 고딕" w:hAnsi="맑은 고딕" w:cs="굴림"/>
-                <w:kern w:val="0"/>
-                <w:sz w:val="16"/>
-                <w:szCs w:val="16"/>
-              </w:rPr>
-              <w:t>$</w:t>
+              <w:t>zpcrCycle$</w:t>
             </w:r>
           </w:p>
         </w:tc>
@@ -14866,7 +14660,6 @@
               </w:rPr>
               <w:t xml:space="preserve"> </w:t>
             </w:r>
-            <w:proofErr w:type="spellStart"/>
             <w:r>
               <w:rPr>
                 <w:rFonts w:ascii="맑은 고딕" w:eastAsia="맑은 고딕" w:hAnsi="맑은 고딕" w:cs="굴림"/>
@@ -14874,17 +14667,7 @@
                 <w:sz w:val="16"/>
                 <w:szCs w:val="16"/>
               </w:rPr>
-              <w:t>Hyb</w:t>
-            </w:r>
-            <w:proofErr w:type="spellEnd"/>
-            <w:r>
-              <w:rPr>
-                <w:rFonts w:ascii="맑은 고딕" w:eastAsia="맑은 고딕" w:hAnsi="맑은 고딕" w:cs="굴림"/>
-                <w:kern w:val="0"/>
-                <w:sz w:val="16"/>
-                <w:szCs w:val="16"/>
-              </w:rPr>
-              <w:t xml:space="preserve"> DNA</w:t>
+              <w:t>Hyb DNA</w:t>
             </w:r>
           </w:p>
         </w:tc>
@@ -14988,7 +14771,6 @@
               </w:rPr>
               <w:t>$</w:t>
             </w:r>
-            <w:proofErr w:type="spellStart"/>
             <w:r>
               <w:rPr>
                 <w:rFonts w:ascii="맑은 고딕" w:eastAsia="맑은 고딕" w:hAnsi="맑은 고딕" w:cs="굴림"/>
@@ -14996,17 +14778,7 @@
                 <w:sz w:val="16"/>
                 <w:szCs w:val="16"/>
               </w:rPr>
-              <w:t>ztotalHybDNA</w:t>
-            </w:r>
-            <w:proofErr w:type="spellEnd"/>
-            <w:r>
-              <w:rPr>
-                <w:rFonts w:ascii="맑은 고딕" w:eastAsia="맑은 고딕" w:hAnsi="맑은 고딕" w:cs="굴림"/>
-                <w:kern w:val="0"/>
-                <w:sz w:val="16"/>
-                <w:szCs w:val="16"/>
-              </w:rPr>
-              <w:t>$</w:t>
+              <w:t>ztotalHybDNA$</w:t>
             </w:r>
           </w:p>
         </w:tc>
@@ -15174,7 +14946,6 @@
               </w:rPr>
               <w:t>$</w:t>
             </w:r>
-            <w:proofErr w:type="spellStart"/>
             <w:r>
               <w:rPr>
                 <w:rFonts w:ascii="맑은 고딕" w:eastAsia="맑은 고딕" w:hAnsi="맑은 고딕" w:cs="굴림"/>
@@ -15182,17 +14953,7 @@
                 <w:sz w:val="16"/>
                 <w:szCs w:val="16"/>
               </w:rPr>
-              <w:t>zclusterDensity</w:t>
-            </w:r>
-            <w:proofErr w:type="spellEnd"/>
-            <w:r>
-              <w:rPr>
-                <w:rFonts w:ascii="맑은 고딕" w:eastAsia="맑은 고딕" w:hAnsi="맑은 고딕" w:cs="굴림"/>
-                <w:kern w:val="0"/>
-                <w:sz w:val="16"/>
-                <w:szCs w:val="16"/>
-              </w:rPr>
-              <w:t>$</w:t>
+              <w:t>zclusterDensity$</w:t>
             </w:r>
           </w:p>
         </w:tc>
@@ -16378,7 +16139,6 @@
           <w:szCs w:val="18"/>
         </w:rPr>
       </w:pPr>
-      <w:proofErr w:type="spellStart"/>
       <w:r>
         <w:rPr>
           <w:rFonts w:hint="eastAsia"/>
@@ -16415,7 +16175,6 @@
         </w:rPr>
         <w:t>M</w:t>
       </w:r>
-      <w:proofErr w:type="spellEnd"/>
       <w:r>
         <w:rPr>
           <w:rFonts w:hint="eastAsia"/>
@@ -16423,47 +16182,7 @@
           <w:sz w:val="10"/>
           <w:szCs w:val="18"/>
         </w:rPr>
-        <w:t xml:space="preserve">는 </w:t>
-      </w:r>
-      <w:proofErr w:type="spellStart"/>
-      <w:r>
-        <w:rPr>
-          <w:rFonts w:hint="eastAsia"/>
-          <w:color w:val="808080" w:themeColor="background1" w:themeShade="80"/>
-          <w:sz w:val="10"/>
-          <w:szCs w:val="18"/>
-        </w:rPr>
-        <w:t>차세대염기서열</w:t>
-      </w:r>
-      <w:proofErr w:type="spellEnd"/>
-      <w:r>
-        <w:rPr>
-          <w:rFonts w:hint="eastAsia"/>
-          <w:color w:val="808080" w:themeColor="background1" w:themeShade="80"/>
-          <w:sz w:val="10"/>
-          <w:szCs w:val="18"/>
-        </w:rPr>
-        <w:t xml:space="preserve"> 분석법을 이용하여 악성 </w:t>
-      </w:r>
-      <w:proofErr w:type="spellStart"/>
-      <w:r>
-        <w:rPr>
-          <w:rFonts w:hint="eastAsia"/>
-          <w:color w:val="808080" w:themeColor="background1" w:themeShade="80"/>
-          <w:sz w:val="10"/>
-          <w:szCs w:val="18"/>
-        </w:rPr>
-        <w:t>혈액암</w:t>
-      </w:r>
-      <w:proofErr w:type="spellEnd"/>
-      <w:r>
-        <w:rPr>
-          <w:rFonts w:hint="eastAsia"/>
-          <w:color w:val="808080" w:themeColor="background1" w:themeShade="80"/>
-          <w:sz w:val="10"/>
-          <w:szCs w:val="18"/>
-        </w:rPr>
-        <w:t xml:space="preserve"> 관련 유전자 </w:t>
+        <w:t xml:space="preserve">는 차세대염기서열 분석법을 이용하여 악성 혈액암 관련 유전자 </w:t>
       </w:r>
       <w:r>
         <w:rPr>
@@ -16737,7 +16456,7 @@
                               <w:szCs w:val="14"/>
                               <w:lang w:val="ko-KR"/>
                             </w:rPr>
-                            <w:t>7</w:t>
+                            <w:t>6</w:t>
                           </w:r>
                           <w:r>
                             <w:rPr>
@@ -16881,7 +16600,7 @@
                         <w:szCs w:val="14"/>
                         <w:lang w:val="ko-KR"/>
                       </w:rPr>
-                      <w:t>7</w:t>
+                      <w:t>6</w:t>
                     </w:r>
                     <w:r>
                       <w:rPr>
@@ -17024,25 +16743,7 @@
         <w:color w:val="2F5496" w:themeColor="accent1" w:themeShade="BF"/>
         <w:sz w:val="14"/>
       </w:rPr>
-      <w:t xml:space="preserve">본 검사실은 </w:t>
-    </w:r>
-    <w:proofErr w:type="spellStart"/>
-    <w:r>
-      <w:rPr>
-        <w:rFonts w:hint="eastAsia"/>
-        <w:color w:val="2F5496" w:themeColor="accent1" w:themeShade="BF"/>
-        <w:sz w:val="14"/>
-      </w:rPr>
-      <w:t>대한진단검사의학회</w:t>
-    </w:r>
-    <w:proofErr w:type="spellEnd"/>
-    <w:r>
-      <w:rPr>
-        <w:rFonts w:hint="eastAsia"/>
-        <w:color w:val="2F5496" w:themeColor="accent1" w:themeShade="BF"/>
-        <w:sz w:val="14"/>
-      </w:rPr>
-      <w:t xml:space="preserve"> 진단검사의학재단의 우수검사실 신임 인증을 받은 검사실입니다</w:t>
+      <w:t>본 검사실은 대한진단검사의학회 진단검사의학재단의 우수검사실 신임 인증을 받은 검사실입니다</w:t>
     </w:r>
     <w:r>
       <w:rPr>
@@ -17276,7 +16977,6 @@
                               <w:szCs w:val="32"/>
                             </w:rPr>
                           </w:pPr>
-                          <w:proofErr w:type="spellStart"/>
                           <w:r>
                             <w:rPr>
                               <w:rFonts w:hint="eastAsia"/>
@@ -17284,17 +16984,7 @@
                               <w:sz w:val="32"/>
                               <w:szCs w:val="32"/>
                             </w:rPr>
-                            <w:t>차세대염기서열검사</w:t>
-                          </w:r>
-                          <w:proofErr w:type="spellEnd"/>
-                          <w:r>
-                            <w:rPr>
-                              <w:rFonts w:hint="eastAsia"/>
-                              <w:b/>
-                              <w:sz w:val="32"/>
-                              <w:szCs w:val="32"/>
-                            </w:rPr>
-                            <w:t>(</w:t>
+                            <w:t>차세대염기서열검사(</w:t>
                           </w:r>
                           <w:r>
                             <w:rPr>
@@ -17351,7 +17041,6 @@
                         <w:szCs w:val="32"/>
                       </w:rPr>
                     </w:pPr>
-                    <w:proofErr w:type="spellStart"/>
                     <w:r>
                       <w:rPr>
                         <w:rFonts w:hint="eastAsia"/>
@@ -17359,17 +17048,7 @@
                         <w:sz w:val="32"/>
                         <w:szCs w:val="32"/>
                       </w:rPr>
-                      <w:t>차세대염기서열검사</w:t>
-                    </w:r>
-                    <w:proofErr w:type="spellEnd"/>
-                    <w:r>
-                      <w:rPr>
-                        <w:rFonts w:hint="eastAsia"/>
-                        <w:b/>
-                        <w:sz w:val="32"/>
-                        <w:szCs w:val="32"/>
-                      </w:rPr>
-                      <w:t>(</w:t>
+                      <w:t>차세대염기서열검사(</w:t>
                     </w:r>
                     <w:r>
                       <w:rPr>
@@ -18477,7 +18156,7 @@
 </file>
 
 <file path=customXml/itemProps1.xml><?xml version="1.0" encoding="utf-8"?>
-<ds:datastoreItem xmlns:ds="http://schemas.openxmlformats.org/officeDocument/2006/customXml" ds:itemID="{BAFAB143-56A6-4E26-BF32-969C0B86BAB4}">
+<ds:datastoreItem xmlns:ds="http://schemas.openxmlformats.org/officeDocument/2006/customXml" ds:itemID="{2FF02952-C8F5-4141-A759-EE487E95EA26}">
   <ds:schemaRefs>
     <ds:schemaRef ds:uri="http://schemas.openxmlformats.org/officeDocument/2006/bibliography"/>
   </ds:schemaRefs>

</xml_diff>